<commit_message>
solve horsy.js, modify horsy-solution.js and description/2. Horsy_Description (docx).docx
</commit_message>
<xml_diff>
--- a/Front-end/JS Fundamentals Contests/2/2. Horsy/description/2. Horsy_Description (docx).docx
+++ b/Front-end/JS Fundamentals Contests/2/2. Horsy/description/2. Horsy_Description (docx).docx
@@ -109,6 +109,7 @@
       <w:pPr>
         <w:ind w:left="3600"/>
       </w:pPr>
+      <w:commentRangeStart w:id="0"/>
       <w:r>
         <w:rPr>
           <w:noProof/>
@@ -152,6 +153,13 @@
           </wp:inline>
         </w:drawing>
       </w:r>
+      <w:commentRangeEnd w:id="0"/>
+      <w:r>
+        <w:rPr>
+          <w:rStyle w:val="af"/>
+        </w:rPr>
+        <w:commentReference w:id="0"/>
+      </w:r>
     </w:p>
     <w:p>
       <w:r>
@@ -172,6 +180,7 @@
       <w:r>
         <w:t xml:space="preserve"> </w:t>
       </w:r>
+      <w:commentRangeStart w:id="1"/>
       <w:r>
         <w:t xml:space="preserve">The leftmost (first) number in each row is a power of 2, calculated with the formula </w:t>
       </w:r>
@@ -203,6 +212,13 @@
       <w:r>
         <w:t>s the number of this row and each cell to the right on the same row is lesser with 1.</w:t>
       </w:r>
+      <w:commentRangeEnd w:id="1"/>
+      <w:r>
+        <w:rPr>
+          <w:rStyle w:val="af"/>
+        </w:rPr>
+        <w:commentReference w:id="1"/>
+      </w:r>
     </w:p>
     <w:p>
       <w:pPr>
@@ -223,22 +239,68 @@
         <w:t>with</w:t>
       </w:r>
       <w:r>
-        <w:t xml:space="preserve"> the current direction, you step out of the matrix – print "</w:t>
+        <w:t xml:space="preserve"> the current direction, you step </w:t>
+      </w:r>
+      <w:r>
+        <w:rPr>
+          <w:color w:val="FF0000"/>
+        </w:rPr>
+        <w:t>out of the matrix</w:t>
+      </w:r>
+      <w:r>
+        <w:t xml:space="preserve"> – print </w:t>
+      </w:r>
+      <w:r>
+        <w:rPr>
+          <w:color w:val="FF0000"/>
+        </w:rPr>
+        <w:t>"</w:t>
       </w:r>
       <w:r>
         <w:rPr>
           <w:b/>
-        </w:rPr>
-        <w:t>Go go Horsy! Collected SUM</w:t>
-      </w:r>
+          <w:color w:val="FF0000"/>
+        </w:rPr>
+        <w:t>Go go Horsy! </w:t>
+      </w:r>
+      <w:proofErr w:type="gramStart"/>
       <w:r>
         <w:rPr>
           <w:b/>
-        </w:rPr>
-        <w:t xml:space="preserve"> weeds'</w:t>
-      </w:r>
-      <w:r>
-        <w:t xml:space="preserve">", where </w:t>
+          <w:color w:val="FF0000"/>
+        </w:rPr>
+        <w:t xml:space="preserve">Collected </w:t>
+      </w:r>
+      <w:commentRangeStart w:id="2"/>
+      <w:r>
+        <w:rPr>
+          <w:b/>
+          <w:color w:val="FF0000"/>
+        </w:rPr>
+        <w:t xml:space="preserve">SUM </w:t>
+      </w:r>
+      <w:commentRangeEnd w:id="2"/>
+      <w:r>
+        <w:rPr>
+          <w:rStyle w:val="af"/>
+        </w:rPr>
+        <w:commentReference w:id="2"/>
+      </w:r>
+      <w:r>
+        <w:rPr>
+          <w:b/>
+          <w:color w:val="FF0000"/>
+        </w:rPr>
+        <w:t>weeds'</w:t>
+      </w:r>
+      <w:r>
+        <w:rPr>
+          <w:color w:val="FF0000"/>
+        </w:rPr>
+        <w:t>",</w:t>
+      </w:r>
+      <w:r>
+        <w:t xml:space="preserve"> where </w:t>
       </w:r>
       <w:r>
         <w:t>SUM</w:t>
@@ -250,7 +312,11 @@
         <w:t xml:space="preserve">collected </w:t>
       </w:r>
       <w:r>
-        <w:t xml:space="preserve">sum. If you step on a </w:t>
+        <w:t>sum.</w:t>
+      </w:r>
+      <w:proofErr w:type="gramEnd"/>
+      <w:r>
+        <w:t xml:space="preserve"> If you step on a </w:t>
       </w:r>
       <w:r>
         <w:t>cell that</w:t>
@@ -261,39 +327,61 @@
       <w:r>
         <w:rPr>
           <w:b/>
+          <w:color w:val="FF0000"/>
         </w:rPr>
         <w:t>previously stepped in</w:t>
       </w:r>
       <w:r>
-        <w:t xml:space="preserve"> – print "</w:t>
+        <w:t xml:space="preserve"> – print </w:t>
+      </w:r>
+      <w:r>
+        <w:rPr>
+          <w:color w:val="FF0000"/>
+        </w:rPr>
+        <w:t>"</w:t>
       </w:r>
       <w:r>
         <w:rPr>
           <w:b/>
+          <w:color w:val="FF0000"/>
         </w:rPr>
         <w:t xml:space="preserve">Sadly the horse is doomed in </w:t>
       </w:r>
+      <w:commentRangeStart w:id="3"/>
       <w:r>
         <w:rPr>
           <w:b/>
+          <w:color w:val="FF0000"/>
         </w:rPr>
         <w:t>JUMPS</w:t>
       </w:r>
       <w:r>
         <w:rPr>
           <w:b/>
+          <w:color w:val="FF0000"/>
         </w:rPr>
         <w:t xml:space="preserve"> </w:t>
       </w:r>
+      <w:commentRangeEnd w:id="3"/>
+      <w:r>
+        <w:rPr>
+          <w:rStyle w:val="af"/>
+        </w:rPr>
+        <w:commentReference w:id="3"/>
+      </w:r>
       <w:proofErr w:type="spellStart"/>
       <w:r>
         <w:rPr>
           <w:b/>
+          <w:color w:val="FF0000"/>
         </w:rPr>
         <w:t>jumps</w:t>
       </w:r>
       <w:proofErr w:type="spellEnd"/>
       <w:r>
+        <w:rPr>
+          <w:color w:val="FF0000"/>
+        </w:rPr>
         <w:t>"</w:t>
       </w:r>
       <w:r>
@@ -316,10 +404,21 @@
       </w:r>
     </w:p>
     <w:p>
-      <w:r>
+      <w:pPr>
+        <w:rPr>
+          <w:color w:val="FF0000"/>
+        </w:rPr>
+      </w:pPr>
+      <w:r>
+        <w:rPr>
+          <w:color w:val="FF0000"/>
+        </w:rPr>
         <w:t xml:space="preserve">You start always at </w:t>
       </w:r>
       <w:r>
+        <w:rPr>
+          <w:color w:val="FF0000"/>
+        </w:rPr>
         <w:t>bottom-right cell (row-1, col-1).</w:t>
       </w:r>
     </w:p>
@@ -432,7 +531,7 @@
                     </pic:cNvPicPr>
                   </pic:nvPicPr>
                   <pic:blipFill>
-                    <a:blip r:embed="rId9">
+                    <a:blip r:embed="rId10">
                       <a:extLst>
                         <a:ext uri="{28A0092B-C50C-407E-A947-70E740481C1C}">
                           <a14:useLocalDpi xmlns:a14="http://schemas.microsoft.com/office/drawing/2010/main" xmlns:wps="http://schemas.microsoft.com/office/word/2010/wordprocessingShape" xmlns:wpi="http://schemas.microsoft.com/office/word/2010/wordprocessingInk" xmlns:wpg="http://schemas.microsoft.com/office/word/2010/wordprocessingGroup" xmlns:w15="http://schemas.microsoft.com/office/word/2012/wordml" xmlns:w14="http://schemas.microsoft.com/office/word/2010/wordml" xmlns:w="http://schemas.openxmlformats.org/wordprocessingml/2006/main" xmlns:w10="urn:schemas-microsoft-com:office:word" xmlns:wp14="http://schemas.microsoft.com/office/word/2010/wordprocessingDrawing" xmlns:v="urn:schemas-microsoft-com:vml" xmlns:o="urn:schemas-microsoft-com:office:office" xmlns:mc="http://schemas.openxmlformats.org/markup-compatibility/2006" xmlns:wpc="http://schemas.microsoft.com/office/word/2010/wordprocessingCanvas" xmlns="" val="0"/>
@@ -573,7 +672,7 @@
                     </pic:cNvPicPr>
                   </pic:nvPicPr>
                   <pic:blipFill>
-                    <a:blip r:embed="rId10"/>
+                    <a:blip r:embed="rId11"/>
                     <a:stretch>
                       <a:fillRect/>
                     </a:stretch>
@@ -686,8 +785,8 @@
         </w:rPr>
         <w:t>C directions</w:t>
       </w:r>
-      <w:bookmarkStart w:id="0" w:name="_GoBack"/>
-      <w:bookmarkEnd w:id="0"/>
+      <w:bookmarkStart w:id="4" w:name="_GoBack"/>
+      <w:bookmarkEnd w:id="4"/>
     </w:p>
     <w:p>
       <w:pPr>
@@ -1766,8 +1865,8 @@
     <w:p/>
     <w:p/>
     <w:sectPr>
-      <w:headerReference w:type="default" r:id="rId11"/>
-      <w:footerReference w:type="default" r:id="rId12"/>
+      <w:headerReference w:type="default" r:id="rId12"/>
+      <w:footerReference w:type="default" r:id="rId13"/>
       <w:pgSz w:w="11907" w:h="16839" w:code="9"/>
       <w:pgMar w:top="851" w:right="851" w:bottom="851" w:left="851" w:header="851" w:footer="567" w:gutter="0"/>
       <w:cols w:space="720"/>
@@ -1775,6 +1874,259 @@
     </w:sectPr>
   </w:body>
 </w:document>
+</file>
+
+<file path=word/comments.xml><?xml version="1.0" encoding="utf-8"?>
+<w:comments xmlns:ve="http://schemas.openxmlformats.org/markup-compatibility/2006" xmlns:o="urn:schemas-microsoft-com:office:office" xmlns:r="http://schemas.openxmlformats.org/officeDocument/2006/relationships" xmlns:m="http://schemas.openxmlformats.org/officeDocument/2006/math" xmlns:v="urn:schemas-microsoft-com:vml" xmlns:wp="http://schemas.openxmlformats.org/drawingml/2006/wordprocessingDrawing" xmlns:w10="urn:schemas-microsoft-com:office:word" xmlns:w="http://schemas.openxmlformats.org/wordprocessingml/2006/main" xmlns:wne="http://schemas.microsoft.com/office/word/2006/wordml">
+  <w:comment w:id="0" w:author="PePsi" w:date="2016-07-04T01:04:00Z" w:initials="P">
+    <w:p>
+      <w:pPr>
+        <w:pStyle w:val="af0"/>
+        <w:rPr>
+          <w:lang w:val="bg-BG"/>
+        </w:rPr>
+      </w:pPr>
+      <w:r>
+        <w:rPr>
+          <w:rStyle w:val="af"/>
+        </w:rPr>
+        <w:annotationRef/>
+      </w:r>
+      <w:r>
+        <w:rPr>
+          <w:lang w:val="bg-BG"/>
+        </w:rPr>
+        <w:t>Движенията са като на коня на шах</w:t>
+      </w:r>
+    </w:p>
+  </w:comment>
+  <w:comment w:id="1" w:author="PePsi" w:date="2016-07-04T01:12:00Z" w:initials="P">
+    <w:p>
+      <w:pPr>
+        <w:pStyle w:val="af0"/>
+        <w:rPr>
+          <w:lang w:val="bg-BG"/>
+        </w:rPr>
+      </w:pPr>
+      <w:r>
+        <w:rPr>
+          <w:rStyle w:val="af"/>
+        </w:rPr>
+        <w:annotationRef/>
+      </w:r>
+      <w:r>
+        <w:rPr>
+          <w:lang w:val="bg-BG"/>
+        </w:rPr>
+        <w:t>Тук е обяснено как сумираме:</w:t>
+      </w:r>
+    </w:p>
+    <w:p>
+      <w:pPr>
+        <w:pStyle w:val="af0"/>
+        <w:rPr>
+          <w:lang w:val="bg-BG"/>
+        </w:rPr>
+      </w:pPr>
+      <w:r>
+        <w:rPr>
+          <w:lang w:val="bg-BG"/>
+        </w:rPr>
+        <w:t>1    0     -1    -2…</w:t>
+      </w:r>
+    </w:p>
+    <w:p>
+      <w:pPr>
+        <w:pStyle w:val="af0"/>
+        <w:rPr>
+          <w:lang w:val="bg-BG"/>
+        </w:rPr>
+      </w:pPr>
+      <w:r>
+        <w:rPr>
+          <w:lang w:val="bg-BG"/>
+        </w:rPr>
+        <w:t>2    1     0     -1…</w:t>
+      </w:r>
+    </w:p>
+    <w:p>
+      <w:pPr>
+        <w:pStyle w:val="af0"/>
+        <w:rPr>
+          <w:lang w:val="bg-BG"/>
+        </w:rPr>
+      </w:pPr>
+      <w:r>
+        <w:rPr>
+          <w:lang w:val="bg-BG"/>
+        </w:rPr>
+        <w:t>4    3     2     1…</w:t>
+      </w:r>
+    </w:p>
+    <w:p>
+      <w:pPr>
+        <w:pStyle w:val="af0"/>
+        <w:rPr>
+          <w:lang w:val="bg-BG"/>
+        </w:rPr>
+      </w:pPr>
+      <w:r>
+        <w:rPr>
+          <w:lang w:val="bg-BG"/>
+        </w:rPr>
+        <w:t>8    7    6      5…</w:t>
+      </w:r>
+    </w:p>
+    <w:p>
+      <w:pPr>
+        <w:pStyle w:val="af0"/>
+        <w:rPr>
+          <w:lang w:val="bg-BG"/>
+        </w:rPr>
+      </w:pPr>
+      <w:r>
+        <w:rPr>
+          <w:lang w:val="bg-BG"/>
+        </w:rPr>
+        <w:t>…</w:t>
+      </w:r>
+    </w:p>
+  </w:comment>
+  <w:comment w:id="2" w:author="PePsi" w:date="2016-07-04T01:14:00Z" w:initials="P">
+    <w:p>
+      <w:pPr>
+        <w:pStyle w:val="af0"/>
+        <w:rPr>
+          <w:lang w:val="bg-BG"/>
+        </w:rPr>
+      </w:pPr>
+      <w:r>
+        <w:rPr>
+          <w:rStyle w:val="af"/>
+        </w:rPr>
+        <w:annotationRef/>
+      </w:r>
+      <w:r>
+        <w:rPr>
+          <w:lang w:val="bg-BG"/>
+        </w:rPr>
+        <w:t xml:space="preserve">Формула за точките, които дава </w:t>
+      </w:r>
+      <w:proofErr w:type="spellStart"/>
+      <w:r>
+        <w:rPr>
+          <w:lang w:val="bg-BG"/>
+        </w:rPr>
+        <w:t>дадеда</w:t>
+      </w:r>
+      <w:proofErr w:type="spellEnd"/>
+      <w:r>
+        <w:rPr>
+          <w:lang w:val="bg-BG"/>
+        </w:rPr>
+        <w:t xml:space="preserve"> клетка:</w:t>
+      </w:r>
+    </w:p>
+    <w:p>
+      <w:pPr>
+        <w:pStyle w:val="af0"/>
+        <w:rPr>
+          <w:b/>
+          <w:color w:val="FF0000"/>
+          <w:sz w:val="44"/>
+          <w:szCs w:val="44"/>
+        </w:rPr>
+      </w:pPr>
+      <w:r>
+        <w:rPr>
+          <w:b/>
+          <w:color w:val="FF0000"/>
+          <w:sz w:val="44"/>
+          <w:szCs w:val="44"/>
+          <w:lang w:val="bg-BG"/>
+        </w:rPr>
+        <w:t xml:space="preserve">2 </w:t>
+      </w:r>
+      <w:proofErr w:type="spellStart"/>
+      <w:r>
+        <w:rPr>
+          <w:b/>
+          <w:color w:val="FF0000"/>
+          <w:sz w:val="44"/>
+          <w:szCs w:val="44"/>
+          <w:vertAlign w:val="superscript"/>
+          <w:lang w:val="bg-BG"/>
+        </w:rPr>
+        <w:t>row</w:t>
+      </w:r>
+      <w:proofErr w:type="spellEnd"/>
+      <w:r>
+        <w:rPr>
+          <w:b/>
+          <w:color w:val="FF0000"/>
+          <w:sz w:val="44"/>
+          <w:szCs w:val="44"/>
+        </w:rPr>
+        <w:t xml:space="preserve"> - </w:t>
+      </w:r>
+      <w:proofErr w:type="spellStart"/>
+      <w:r>
+        <w:rPr>
+          <w:b/>
+          <w:color w:val="FF0000"/>
+          <w:sz w:val="44"/>
+          <w:szCs w:val="44"/>
+        </w:rPr>
+        <w:t>col</w:t>
+      </w:r>
+      <w:proofErr w:type="spellEnd"/>
+    </w:p>
+    <w:p>
+      <w:pPr>
+        <w:pStyle w:val="af0"/>
+        <w:rPr>
+          <w:lang w:val="bg-BG"/>
+        </w:rPr>
+      </w:pPr>
+    </w:p>
+  </w:comment>
+  <w:comment w:id="3" w:author="PePsi" w:date="2016-07-04T01:08:00Z" w:initials="P">
+    <w:p>
+      <w:pPr>
+        <w:pStyle w:val="af0"/>
+        <w:rPr>
+          <w:lang w:val="bg-BG"/>
+        </w:rPr>
+      </w:pPr>
+      <w:r>
+        <w:rPr>
+          <w:rStyle w:val="af"/>
+        </w:rPr>
+        <w:annotationRef/>
+      </w:r>
+      <w:r>
+        <w:rPr>
+          <w:lang w:val="bg-BG"/>
+        </w:rPr>
+        <w:t>Как броим скоковете:</w:t>
+      </w:r>
+    </w:p>
+    <w:p>
+      <w:pPr>
+        <w:pStyle w:val="af0"/>
+        <w:rPr>
+          <w:lang w:val="bg-BG"/>
+        </w:rPr>
+      </w:pPr>
+      <w:r>
+        <w:rPr>
+          <w:lang w:val="bg-BG"/>
+        </w:rPr>
+        <w:t>Всяка позиция, на която скочим, е един скок</w:t>
+      </w:r>
+    </w:p>
+  </w:comment>
+</w:comments>
 </file>
 
 <file path=word/endnotes.xml><?xml version="1.0" encoding="utf-8"?>
@@ -1900,7 +2252,7 @@
             <w:rPr>
               <w:noProof/>
             </w:rPr>
-            <w:t>2</w:t>
+            <w:t>1</w:t>
           </w:r>
           <w:r>
             <w:fldChar w:fldCharType="end"/>
@@ -5971,6 +6323,63 @@
       <w:rFonts w:ascii="Times New Roman" w:eastAsiaTheme="minorEastAsia" w:hAnsi="Times New Roman"/>
     </w:rPr>
   </w:style>
+  <w:style w:type="character" w:styleId="af">
+    <w:name w:val="annotation reference"/>
+    <w:basedOn w:val="a0"/>
+    <w:semiHidden/>
+    <w:unhideWhenUsed/>
+    <w:rsid w:val="00C21D6F"/>
+    <w:rPr>
+      <w:sz w:val="16"/>
+      <w:szCs w:val="16"/>
+    </w:rPr>
+  </w:style>
+  <w:style w:type="paragraph" w:styleId="af0">
+    <w:name w:val="annotation text"/>
+    <w:basedOn w:val="a"/>
+    <w:link w:val="af1"/>
+    <w:semiHidden/>
+    <w:unhideWhenUsed/>
+    <w:rsid w:val="00C21D6F"/>
+    <w:rPr>
+      <w:sz w:val="20"/>
+      <w:szCs w:val="20"/>
+    </w:rPr>
+  </w:style>
+  <w:style w:type="character" w:customStyle="1" w:styleId="af1">
+    <w:name w:val="Текст на коментар Знак"/>
+    <w:basedOn w:val="a0"/>
+    <w:link w:val="af0"/>
+    <w:semiHidden/>
+    <w:rsid w:val="00C21D6F"/>
+    <w:rPr>
+      <w:rFonts w:ascii="Calibri" w:hAnsi="Calibri"/>
+    </w:rPr>
+  </w:style>
+  <w:style w:type="paragraph" w:styleId="af2">
+    <w:name w:val="annotation subject"/>
+    <w:basedOn w:val="af0"/>
+    <w:next w:val="af0"/>
+    <w:link w:val="af3"/>
+    <w:semiHidden/>
+    <w:unhideWhenUsed/>
+    <w:rsid w:val="00C21D6F"/>
+    <w:rPr>
+      <w:b/>
+      <w:bCs/>
+    </w:rPr>
+  </w:style>
+  <w:style w:type="character" w:customStyle="1" w:styleId="af3">
+    <w:name w:val="Предмет на коментар Знак"/>
+    <w:basedOn w:val="af1"/>
+    <w:link w:val="af2"/>
+    <w:semiHidden/>
+    <w:rsid w:val="00C21D6F"/>
+    <w:rPr>
+      <w:b/>
+      <w:bCs/>
+    </w:rPr>
+  </w:style>
 </w:styles>
 </file>
 
@@ -6240,7 +6649,7 @@
 </file>
 
 <file path=customXml/itemProps1.xml><?xml version="1.0" encoding="utf-8"?>
-<ds:datastoreItem xmlns:ds="http://schemas.openxmlformats.org/officeDocument/2006/customXml" ds:itemID="{BA244BF1-F10C-4771-8556-4E45007AAA3F}">
+<ds:datastoreItem xmlns:ds="http://schemas.openxmlformats.org/officeDocument/2006/customXml" ds:itemID="{CD4DB665-BC3F-4641-940F-AFC7D156648A}">
   <ds:schemaRefs>
     <ds:schemaRef ds:uri="http://schemas.openxmlformats.org/officeDocument/2006/bibliography"/>
   </ds:schemaRefs>

</xml_diff>